<commit_message>
Test 1140, 1142, 1143, 1144, 1149 y 1150 de la clase Mis Documentos
</commit_message>
<xml_diff>
--- a/Evidencia/DEC_1139.docx
+++ b/Evidencia/DEC_1139.docx
@@ -37,12 +37,12 @@
         <w:drawing>
           <wp:inline distT="0" distR="0" distB="0" distL="0">
             <wp:extent cx="5080000" cy="5080000"/>
-            <wp:docPr id="0" name="Drawing 0" descr="C:\Users\Laura Andrade\eclipse-workspace\Dec5\screenshots\DEC_1139-Captura-Login_por_Identidad_Digital174253.jpg"/>
-            <a:graphic xmlns:a="http://schemas.openxmlformats.org/drawingml/2006/main">
-              <a:graphicData uri="http://schemas.openxmlformats.org/drawingml/2006/picture">
-                <pic:pic xmlns:pic="http://schemas.openxmlformats.org/drawingml/2006/picture">
-                  <pic:nvPicPr>
-                    <pic:cNvPr id="0" name="Picture 0" descr="C:\Users\Laura Andrade\eclipse-workspace\Dec5\screenshots\DEC_1139-Captura-Login_por_Identidad_Digital174253.jpg"/>
+            <wp:docPr id="0" name="Drawing 0" descr="C:\Users\Laura Andrade\eclipse-workspace\Dec5\screenshots\DEC_1139-Captura-Login_por_Identidad_Digital115023.jpg"/>
+            <a:graphic xmlns:a="http://schemas.openxmlformats.org/drawingml/2006/main">
+              <a:graphicData uri="http://schemas.openxmlformats.org/drawingml/2006/picture">
+                <pic:pic xmlns:pic="http://schemas.openxmlformats.org/drawingml/2006/picture">
+                  <pic:nvPicPr>
+                    <pic:cNvPr id="0" name="Picture 0" descr="C:\Users\Laura Andrade\eclipse-workspace\Dec5\screenshots\DEC_1139-Captura-Login_por_Identidad_Digital115023.jpg"/>
                     <pic:cNvPicPr>
                       <a:picLocks noChangeAspect="true"/>
                     </pic:cNvPicPr>
@@ -92,12 +92,12 @@
         <w:drawing>
           <wp:inline distT="0" distR="0" distB="0" distL="0">
             <wp:extent cx="5080000" cy="5080000"/>
-            <wp:docPr id="1" name="Drawing 1" descr="C:\Users\Laura Andrade\eclipse-workspace\Dec5\screenshots\DEC_1139-Captura-Click_al_botón_Autorizar17432.jpg"/>
-            <a:graphic xmlns:a="http://schemas.openxmlformats.org/drawingml/2006/main">
-              <a:graphicData uri="http://schemas.openxmlformats.org/drawingml/2006/picture">
-                <pic:pic xmlns:pic="http://schemas.openxmlformats.org/drawingml/2006/picture">
-                  <pic:nvPicPr>
-                    <pic:cNvPr id="0" name="Picture 1" descr="C:\Users\Laura Andrade\eclipse-workspace\Dec5\screenshots\DEC_1139-Captura-Click_al_botón_Autorizar17432.jpg"/>
+            <wp:docPr id="1" name="Drawing 1" descr="C:\Users\Laura Andrade\eclipse-workspace\Dec5\screenshots\DEC_1139-Captura-Click_al_botón_Autorizar115037.jpg"/>
+            <a:graphic xmlns:a="http://schemas.openxmlformats.org/drawingml/2006/main">
+              <a:graphicData uri="http://schemas.openxmlformats.org/drawingml/2006/picture">
+                <pic:pic xmlns:pic="http://schemas.openxmlformats.org/drawingml/2006/picture">
+                  <pic:nvPicPr>
+                    <pic:cNvPr id="0" name="Picture 1" descr="C:\Users\Laura Andrade\eclipse-workspace\Dec5\screenshots\DEC_1139-Captura-Click_al_botón_Autorizar115037.jpg"/>
                     <pic:cNvPicPr>
                       <a:picLocks noChangeAspect="true"/>
                     </pic:cNvPicPr>
@@ -147,12 +147,12 @@
         <w:drawing>
           <wp:inline distT="0" distR="0" distB="0" distL="0">
             <wp:extent cx="5080000" cy="5080000"/>
-            <wp:docPr id="2" name="Drawing 2" descr="C:\Users\Laura Andrade\eclipse-workspace\Dec5\screenshots\DEC_1139-Captura-Click_a_Nombre_Usuario17435.jpg"/>
-            <a:graphic xmlns:a="http://schemas.openxmlformats.org/drawingml/2006/main">
-              <a:graphicData uri="http://schemas.openxmlformats.org/drawingml/2006/picture">
-                <pic:pic xmlns:pic="http://schemas.openxmlformats.org/drawingml/2006/picture">
-                  <pic:nvPicPr>
-                    <pic:cNvPr id="0" name="Picture 2" descr="C:\Users\Laura Andrade\eclipse-workspace\Dec5\screenshots\DEC_1139-Captura-Click_a_Nombre_Usuario17435.jpg"/>
+            <wp:docPr id="2" name="Drawing 2" descr="C:\Users\Laura Andrade\eclipse-workspace\Dec5\screenshots\DEC_1139-Captura-Click_a_Nombre_Usuario115040.jpg"/>
+            <a:graphic xmlns:a="http://schemas.openxmlformats.org/drawingml/2006/main">
+              <a:graphicData uri="http://schemas.openxmlformats.org/drawingml/2006/picture">
+                <pic:pic xmlns:pic="http://schemas.openxmlformats.org/drawingml/2006/picture">
+                  <pic:nvPicPr>
+                    <pic:cNvPr id="0" name="Picture 2" descr="C:\Users\Laura Andrade\eclipse-workspace\Dec5\screenshots\DEC_1139-Captura-Click_a_Nombre_Usuario115040.jpg"/>
                     <pic:cNvPicPr>
                       <a:picLocks noChangeAspect="true"/>
                     </pic:cNvPicPr>
@@ -202,12 +202,12 @@
         <w:drawing>
           <wp:inline distT="0" distR="0" distB="0" distL="0">
             <wp:extent cx="5080000" cy="5080000"/>
-            <wp:docPr id="3" name="Drawing 3" descr="C:\Users\Laura Andrade\eclipse-workspace\Dec5\screenshots\DEC_1139-Captura-Click_empresa_ACEPTA17436.jpg"/>
-            <a:graphic xmlns:a="http://schemas.openxmlformats.org/drawingml/2006/main">
-              <a:graphicData uri="http://schemas.openxmlformats.org/drawingml/2006/picture">
-                <pic:pic xmlns:pic="http://schemas.openxmlformats.org/drawingml/2006/picture">
-                  <pic:nvPicPr>
-                    <pic:cNvPr id="0" name="Picture 3" descr="C:\Users\Laura Andrade\eclipse-workspace\Dec5\screenshots\DEC_1139-Captura-Click_empresa_ACEPTA17436.jpg"/>
+            <wp:docPr id="3" name="Drawing 3" descr="C:\Users\Laura Andrade\eclipse-workspace\Dec5\screenshots\DEC_1139-Captura-Click_empresa_ACEPTA115042.jpg"/>
+            <a:graphic xmlns:a="http://schemas.openxmlformats.org/drawingml/2006/main">
+              <a:graphicData uri="http://schemas.openxmlformats.org/drawingml/2006/picture">
+                <pic:pic xmlns:pic="http://schemas.openxmlformats.org/drawingml/2006/picture">
+                  <pic:nvPicPr>
+                    <pic:cNvPr id="0" name="Picture 3" descr="C:\Users\Laura Andrade\eclipse-workspace\Dec5\screenshots\DEC_1139-Captura-Click_empresa_ACEPTA115042.jpg"/>
                     <pic:cNvPicPr>
                       <a:picLocks noChangeAspect="true"/>
                     </pic:cNvPicPr>
@@ -257,12 +257,12 @@
         <w:drawing>
           <wp:inline distT="0" distR="0" distB="0" distL="0">
             <wp:extent cx="5080000" cy="5080000"/>
-            <wp:docPr id="4" name="Drawing 4" descr="C:\Users\Laura Andrade\eclipse-workspace\Dec5\screenshots\DEC_1139-Captura-Click_Mis_Documentos174316.jpg"/>
-            <a:graphic xmlns:a="http://schemas.openxmlformats.org/drawingml/2006/main">
-              <a:graphicData uri="http://schemas.openxmlformats.org/drawingml/2006/picture">
-                <pic:pic xmlns:pic="http://schemas.openxmlformats.org/drawingml/2006/picture">
-                  <pic:nvPicPr>
-                    <pic:cNvPr id="0" name="Picture 4" descr="C:\Users\Laura Andrade\eclipse-workspace\Dec5\screenshots\DEC_1139-Captura-Click_Mis_Documentos174316.jpg"/>
+            <wp:docPr id="4" name="Drawing 4" descr="C:\Users\Laura Andrade\eclipse-workspace\Dec5\screenshots\DEC_1139-Captura-Click_Mis_Documentos115050.jpg"/>
+            <a:graphic xmlns:a="http://schemas.openxmlformats.org/drawingml/2006/main">
+              <a:graphicData uri="http://schemas.openxmlformats.org/drawingml/2006/picture">
+                <pic:pic xmlns:pic="http://schemas.openxmlformats.org/drawingml/2006/picture">
+                  <pic:nvPicPr>
+                    <pic:cNvPr id="0" name="Picture 4" descr="C:\Users\Laura Andrade\eclipse-workspace\Dec5\screenshots\DEC_1139-Captura-Click_Mis_Documentos115050.jpg"/>
                     <pic:cNvPicPr>
                       <a:picLocks noChangeAspect="true"/>
                     </pic:cNvPicPr>
@@ -312,12 +312,12 @@
         <w:drawing>
           <wp:inline distT="0" distR="0" distB="0" distL="0">
             <wp:extent cx="5080000" cy="5080000"/>
-            <wp:docPr id="5" name="Drawing 5" descr="C:\Users\Laura Andrade\eclipse-workspace\Dec5\screenshots\DEC_1139-Captura-Seleccion_Primer_Registro174323.jpg"/>
-            <a:graphic xmlns:a="http://schemas.openxmlformats.org/drawingml/2006/main">
-              <a:graphicData uri="http://schemas.openxmlformats.org/drawingml/2006/picture">
-                <pic:pic xmlns:pic="http://schemas.openxmlformats.org/drawingml/2006/picture">
-                  <pic:nvPicPr>
-                    <pic:cNvPr id="0" name="Picture 5" descr="C:\Users\Laura Andrade\eclipse-workspace\Dec5\screenshots\DEC_1139-Captura-Seleccion_Primer_Registro174323.jpg"/>
+            <wp:docPr id="5" name="Drawing 5" descr="C:\Users\Laura Andrade\eclipse-workspace\Dec5\screenshots\DEC_1139-Captura-Seleccion_Primer_Registro115058.jpg"/>
+            <a:graphic xmlns:a="http://schemas.openxmlformats.org/drawingml/2006/main">
+              <a:graphicData uri="http://schemas.openxmlformats.org/drawingml/2006/picture">
+                <pic:pic xmlns:pic="http://schemas.openxmlformats.org/drawingml/2006/picture">
+                  <pic:nvPicPr>
+                    <pic:cNvPr id="0" name="Picture 5" descr="C:\Users\Laura Andrade\eclipse-workspace\Dec5\screenshots\DEC_1139-Captura-Seleccion_Primer_Registro115058.jpg"/>
                     <pic:cNvPicPr>
                       <a:picLocks noChangeAspect="true"/>
                     </pic:cNvPicPr>
@@ -367,12 +367,12 @@
         <w:drawing>
           <wp:inline distT="0" distR="0" distB="0" distL="0">
             <wp:extent cx="5080000" cy="5080000"/>
-            <wp:docPr id="6" name="Drawing 6" descr="C:\Users\Laura Andrade\eclipse-workspace\Dec5\screenshots\DEC_1139-Captura-Seleccionar_Opcion_Barra_Herramientas174333.jpg"/>
-            <a:graphic xmlns:a="http://schemas.openxmlformats.org/drawingml/2006/main">
-              <a:graphicData uri="http://schemas.openxmlformats.org/drawingml/2006/picture">
-                <pic:pic xmlns:pic="http://schemas.openxmlformats.org/drawingml/2006/picture">
-                  <pic:nvPicPr>
-                    <pic:cNvPr id="0" name="Picture 6" descr="C:\Users\Laura Andrade\eclipse-workspace\Dec5\screenshots\DEC_1139-Captura-Seleccionar_Opcion_Barra_Herramientas174333.jpg"/>
+            <wp:docPr id="6" name="Drawing 6" descr="C:\Users\Laura Andrade\eclipse-workspace\Dec5\screenshots\DEC_1139-Captura-Seleccionar_Opcion_Barra_Herramientas11517.jpg"/>
+            <a:graphic xmlns:a="http://schemas.openxmlformats.org/drawingml/2006/main">
+              <a:graphicData uri="http://schemas.openxmlformats.org/drawingml/2006/picture">
+                <pic:pic xmlns:pic="http://schemas.openxmlformats.org/drawingml/2006/picture">
+                  <pic:nvPicPr>
+                    <pic:cNvPr id="0" name="Picture 6" descr="C:\Users\Laura Andrade\eclipse-workspace\Dec5\screenshots\DEC_1139-Captura-Seleccionar_Opcion_Barra_Herramientas11517.jpg"/>
                     <pic:cNvPicPr>
                       <a:picLocks noChangeAspect="true"/>
                     </pic:cNvPicPr>
@@ -422,12 +422,12 @@
         <w:drawing>
           <wp:inline distT="0" distR="0" distB="0" distL="0">
             <wp:extent cx="5080000" cy="5080000"/>
-            <wp:docPr id="7" name="Drawing 7" descr="C:\Users\Laura Andrade\eclipse-workspace\Dec5\screenshots\DEC_1139-Captura-click_Boton_Descarga_PDF174344.jpg"/>
-            <a:graphic xmlns:a="http://schemas.openxmlformats.org/drawingml/2006/main">
-              <a:graphicData uri="http://schemas.openxmlformats.org/drawingml/2006/picture">
-                <pic:pic xmlns:pic="http://schemas.openxmlformats.org/drawingml/2006/picture">
-                  <pic:nvPicPr>
-                    <pic:cNvPr id="0" name="Picture 7" descr="C:\Users\Laura Andrade\eclipse-workspace\Dec5\screenshots\DEC_1139-Captura-click_Boton_Descarga_PDF174344.jpg"/>
+            <wp:docPr id="7" name="Drawing 7" descr="C:\Users\Laura Andrade\eclipse-workspace\Dec5\screenshots\DEC_1139-Captura-click_Boton_Descarga_PDF115118.jpg"/>
+            <a:graphic xmlns:a="http://schemas.openxmlformats.org/drawingml/2006/main">
+              <a:graphicData uri="http://schemas.openxmlformats.org/drawingml/2006/picture">
+                <pic:pic xmlns:pic="http://schemas.openxmlformats.org/drawingml/2006/picture">
+                  <pic:nvPicPr>
+                    <pic:cNvPr id="0" name="Picture 7" descr="C:\Users\Laura Andrade\eclipse-workspace\Dec5\screenshots\DEC_1139-Captura-click_Boton_Descarga_PDF115118.jpg"/>
                     <pic:cNvPicPr>
                       <a:picLocks noChangeAspect="true"/>
                     </pic:cNvPicPr>

</xml_diff>

<commit_message>
Tests 874 876 877 879 880 884 Clase MiPortal2
</commit_message>
<xml_diff>
--- a/Evidencia/DEC_1139.docx
+++ b/Evidencia/DEC_1139.docx
@@ -37,12 +37,12 @@
         <w:drawing>
           <wp:inline distT="0" distR="0" distB="0" distL="0">
             <wp:extent cx="5080000" cy="5080000"/>
-            <wp:docPr id="0" name="Drawing 0" descr="C:\Users\Laura Andrade\eclipse-workspace\Dec5\screenshots\DEC_1139-Captura-Login_por_Identidad_Digital174253.jpg"/>
-            <a:graphic xmlns:a="http://schemas.openxmlformats.org/drawingml/2006/main">
-              <a:graphicData uri="http://schemas.openxmlformats.org/drawingml/2006/picture">
-                <pic:pic xmlns:pic="http://schemas.openxmlformats.org/drawingml/2006/picture">
-                  <pic:nvPicPr>
-                    <pic:cNvPr id="0" name="Picture 0" descr="C:\Users\Laura Andrade\eclipse-workspace\Dec5\screenshots\DEC_1139-Captura-Login_por_Identidad_Digital174253.jpg"/>
+            <wp:docPr id="0" name="Drawing 0" descr="C:\Users\Verity-Usuario\eclipse-workspace\AceptaDec5\screenshots\DEC_1139-Captura-Login_por_Identidad_Digital12425.jpg"/>
+            <a:graphic xmlns:a="http://schemas.openxmlformats.org/drawingml/2006/main">
+              <a:graphicData uri="http://schemas.openxmlformats.org/drawingml/2006/picture">
+                <pic:pic xmlns:pic="http://schemas.openxmlformats.org/drawingml/2006/picture">
+                  <pic:nvPicPr>
+                    <pic:cNvPr id="0" name="Picture 0" descr="C:\Users\Verity-Usuario\eclipse-workspace\AceptaDec5\screenshots\DEC_1139-Captura-Login_por_Identidad_Digital12425.jpg"/>
                     <pic:cNvPicPr>
                       <a:picLocks noChangeAspect="true"/>
                     </pic:cNvPicPr>
@@ -92,12 +92,12 @@
         <w:drawing>
           <wp:inline distT="0" distR="0" distB="0" distL="0">
             <wp:extent cx="5080000" cy="5080000"/>
-            <wp:docPr id="1" name="Drawing 1" descr="C:\Users\Laura Andrade\eclipse-workspace\Dec5\screenshots\DEC_1139-Captura-Click_al_botón_Autorizar17432.jpg"/>
-            <a:graphic xmlns:a="http://schemas.openxmlformats.org/drawingml/2006/main">
-              <a:graphicData uri="http://schemas.openxmlformats.org/drawingml/2006/picture">
-                <pic:pic xmlns:pic="http://schemas.openxmlformats.org/drawingml/2006/picture">
-                  <pic:nvPicPr>
-                    <pic:cNvPr id="0" name="Picture 1" descr="C:\Users\Laura Andrade\eclipse-workspace\Dec5\screenshots\DEC_1139-Captura-Click_al_botón_Autorizar17432.jpg"/>
+            <wp:docPr id="1" name="Drawing 1" descr="C:\Users\Verity-Usuario\eclipse-workspace\AceptaDec5\screenshots\DEC_1139-Captura-Click_al_botón_Autorizar124217.jpg"/>
+            <a:graphic xmlns:a="http://schemas.openxmlformats.org/drawingml/2006/main">
+              <a:graphicData uri="http://schemas.openxmlformats.org/drawingml/2006/picture">
+                <pic:pic xmlns:pic="http://schemas.openxmlformats.org/drawingml/2006/picture">
+                  <pic:nvPicPr>
+                    <pic:cNvPr id="0" name="Picture 1" descr="C:\Users\Verity-Usuario\eclipse-workspace\AceptaDec5\screenshots\DEC_1139-Captura-Click_al_botón_Autorizar124217.jpg"/>
                     <pic:cNvPicPr>
                       <a:picLocks noChangeAspect="true"/>
                     </pic:cNvPicPr>
@@ -147,12 +147,12 @@
         <w:drawing>
           <wp:inline distT="0" distR="0" distB="0" distL="0">
             <wp:extent cx="5080000" cy="5080000"/>
-            <wp:docPr id="2" name="Drawing 2" descr="C:\Users\Laura Andrade\eclipse-workspace\Dec5\screenshots\DEC_1139-Captura-Click_a_Nombre_Usuario17435.jpg"/>
-            <a:graphic xmlns:a="http://schemas.openxmlformats.org/drawingml/2006/main">
-              <a:graphicData uri="http://schemas.openxmlformats.org/drawingml/2006/picture">
-                <pic:pic xmlns:pic="http://schemas.openxmlformats.org/drawingml/2006/picture">
-                  <pic:nvPicPr>
-                    <pic:cNvPr id="0" name="Picture 2" descr="C:\Users\Laura Andrade\eclipse-workspace\Dec5\screenshots\DEC_1139-Captura-Click_a_Nombre_Usuario17435.jpg"/>
+            <wp:docPr id="2" name="Drawing 2" descr="C:\Users\Verity-Usuario\eclipse-workspace\AceptaDec5\screenshots\DEC_1139-Captura-Click_a_Nombre_Usuario124220.jpg"/>
+            <a:graphic xmlns:a="http://schemas.openxmlformats.org/drawingml/2006/main">
+              <a:graphicData uri="http://schemas.openxmlformats.org/drawingml/2006/picture">
+                <pic:pic xmlns:pic="http://schemas.openxmlformats.org/drawingml/2006/picture">
+                  <pic:nvPicPr>
+                    <pic:cNvPr id="0" name="Picture 2" descr="C:\Users\Verity-Usuario\eclipse-workspace\AceptaDec5\screenshots\DEC_1139-Captura-Click_a_Nombre_Usuario124220.jpg"/>
                     <pic:cNvPicPr>
                       <a:picLocks noChangeAspect="true"/>
                     </pic:cNvPicPr>
@@ -202,12 +202,12 @@
         <w:drawing>
           <wp:inline distT="0" distR="0" distB="0" distL="0">
             <wp:extent cx="5080000" cy="5080000"/>
-            <wp:docPr id="3" name="Drawing 3" descr="C:\Users\Laura Andrade\eclipse-workspace\Dec5\screenshots\DEC_1139-Captura-Click_empresa_ACEPTA17436.jpg"/>
-            <a:graphic xmlns:a="http://schemas.openxmlformats.org/drawingml/2006/main">
-              <a:graphicData uri="http://schemas.openxmlformats.org/drawingml/2006/picture">
-                <pic:pic xmlns:pic="http://schemas.openxmlformats.org/drawingml/2006/picture">
-                  <pic:nvPicPr>
-                    <pic:cNvPr id="0" name="Picture 3" descr="C:\Users\Laura Andrade\eclipse-workspace\Dec5\screenshots\DEC_1139-Captura-Click_empresa_ACEPTA17436.jpg"/>
+            <wp:docPr id="3" name="Drawing 3" descr="C:\Users\Verity-Usuario\eclipse-workspace\AceptaDec5\screenshots\DEC_1139-Captura-Click_empresa_ACEPTA124221.jpg"/>
+            <a:graphic xmlns:a="http://schemas.openxmlformats.org/drawingml/2006/main">
+              <a:graphicData uri="http://schemas.openxmlformats.org/drawingml/2006/picture">
+                <pic:pic xmlns:pic="http://schemas.openxmlformats.org/drawingml/2006/picture">
+                  <pic:nvPicPr>
+                    <pic:cNvPr id="0" name="Picture 3" descr="C:\Users\Verity-Usuario\eclipse-workspace\AceptaDec5\screenshots\DEC_1139-Captura-Click_empresa_ACEPTA124221.jpg"/>
                     <pic:cNvPicPr>
                       <a:picLocks noChangeAspect="true"/>
                     </pic:cNvPicPr>
@@ -257,12 +257,12 @@
         <w:drawing>
           <wp:inline distT="0" distR="0" distB="0" distL="0">
             <wp:extent cx="5080000" cy="5080000"/>
-            <wp:docPr id="4" name="Drawing 4" descr="C:\Users\Laura Andrade\eclipse-workspace\Dec5\screenshots\DEC_1139-Captura-Click_Mis_Documentos174316.jpg"/>
-            <a:graphic xmlns:a="http://schemas.openxmlformats.org/drawingml/2006/main">
-              <a:graphicData uri="http://schemas.openxmlformats.org/drawingml/2006/picture">
-                <pic:pic xmlns:pic="http://schemas.openxmlformats.org/drawingml/2006/picture">
-                  <pic:nvPicPr>
-                    <pic:cNvPr id="0" name="Picture 4" descr="C:\Users\Laura Andrade\eclipse-workspace\Dec5\screenshots\DEC_1139-Captura-Click_Mis_Documentos174316.jpg"/>
+            <wp:docPr id="4" name="Drawing 4" descr="C:\Users\Verity-Usuario\eclipse-workspace\AceptaDec5\screenshots\DEC_1139-Captura-Click_Mis_Documentos124230.jpg"/>
+            <a:graphic xmlns:a="http://schemas.openxmlformats.org/drawingml/2006/main">
+              <a:graphicData uri="http://schemas.openxmlformats.org/drawingml/2006/picture">
+                <pic:pic xmlns:pic="http://schemas.openxmlformats.org/drawingml/2006/picture">
+                  <pic:nvPicPr>
+                    <pic:cNvPr id="0" name="Picture 4" descr="C:\Users\Verity-Usuario\eclipse-workspace\AceptaDec5\screenshots\DEC_1139-Captura-Click_Mis_Documentos124230.jpg"/>
                     <pic:cNvPicPr>
                       <a:picLocks noChangeAspect="true"/>
                     </pic:cNvPicPr>
@@ -312,12 +312,12 @@
         <w:drawing>
           <wp:inline distT="0" distR="0" distB="0" distL="0">
             <wp:extent cx="5080000" cy="5080000"/>
-            <wp:docPr id="5" name="Drawing 5" descr="C:\Users\Laura Andrade\eclipse-workspace\Dec5\screenshots\DEC_1139-Captura-Seleccion_Primer_Registro174323.jpg"/>
-            <a:graphic xmlns:a="http://schemas.openxmlformats.org/drawingml/2006/main">
-              <a:graphicData uri="http://schemas.openxmlformats.org/drawingml/2006/picture">
-                <pic:pic xmlns:pic="http://schemas.openxmlformats.org/drawingml/2006/picture">
-                  <pic:nvPicPr>
-                    <pic:cNvPr id="0" name="Picture 5" descr="C:\Users\Laura Andrade\eclipse-workspace\Dec5\screenshots\DEC_1139-Captura-Seleccion_Primer_Registro174323.jpg"/>
+            <wp:docPr id="5" name="Drawing 5" descr="C:\Users\Verity-Usuario\eclipse-workspace\AceptaDec5\screenshots\DEC_1139-Captura-Seleccion_Primer_Registro124237.jpg"/>
+            <a:graphic xmlns:a="http://schemas.openxmlformats.org/drawingml/2006/main">
+              <a:graphicData uri="http://schemas.openxmlformats.org/drawingml/2006/picture">
+                <pic:pic xmlns:pic="http://schemas.openxmlformats.org/drawingml/2006/picture">
+                  <pic:nvPicPr>
+                    <pic:cNvPr id="0" name="Picture 5" descr="C:\Users\Verity-Usuario\eclipse-workspace\AceptaDec5\screenshots\DEC_1139-Captura-Seleccion_Primer_Registro124237.jpg"/>
                     <pic:cNvPicPr>
                       <a:picLocks noChangeAspect="true"/>
                     </pic:cNvPicPr>
@@ -367,12 +367,12 @@
         <w:drawing>
           <wp:inline distT="0" distR="0" distB="0" distL="0">
             <wp:extent cx="5080000" cy="5080000"/>
-            <wp:docPr id="6" name="Drawing 6" descr="C:\Users\Laura Andrade\eclipse-workspace\Dec5\screenshots\DEC_1139-Captura-Seleccionar_Opcion_Barra_Herramientas174333.jpg"/>
-            <a:graphic xmlns:a="http://schemas.openxmlformats.org/drawingml/2006/main">
-              <a:graphicData uri="http://schemas.openxmlformats.org/drawingml/2006/picture">
-                <pic:pic xmlns:pic="http://schemas.openxmlformats.org/drawingml/2006/picture">
-                  <pic:nvPicPr>
-                    <pic:cNvPr id="0" name="Picture 6" descr="C:\Users\Laura Andrade\eclipse-workspace\Dec5\screenshots\DEC_1139-Captura-Seleccionar_Opcion_Barra_Herramientas174333.jpg"/>
+            <wp:docPr id="6" name="Drawing 6" descr="C:\Users\Verity-Usuario\eclipse-workspace\AceptaDec5\screenshots\DEC_1139-Captura-Seleccionar_Opcion_Barra_Herramientas124247.jpg"/>
+            <a:graphic xmlns:a="http://schemas.openxmlformats.org/drawingml/2006/main">
+              <a:graphicData uri="http://schemas.openxmlformats.org/drawingml/2006/picture">
+                <pic:pic xmlns:pic="http://schemas.openxmlformats.org/drawingml/2006/picture">
+                  <pic:nvPicPr>
+                    <pic:cNvPr id="0" name="Picture 6" descr="C:\Users\Verity-Usuario\eclipse-workspace\AceptaDec5\screenshots\DEC_1139-Captura-Seleccionar_Opcion_Barra_Herramientas124247.jpg"/>
                     <pic:cNvPicPr>
                       <a:picLocks noChangeAspect="true"/>
                     </pic:cNvPicPr>
@@ -422,12 +422,12 @@
         <w:drawing>
           <wp:inline distT="0" distR="0" distB="0" distL="0">
             <wp:extent cx="5080000" cy="5080000"/>
-            <wp:docPr id="7" name="Drawing 7" descr="C:\Users\Laura Andrade\eclipse-workspace\Dec5\screenshots\DEC_1139-Captura-click_Boton_Descarga_PDF174344.jpg"/>
-            <a:graphic xmlns:a="http://schemas.openxmlformats.org/drawingml/2006/main">
-              <a:graphicData uri="http://schemas.openxmlformats.org/drawingml/2006/picture">
-                <pic:pic xmlns:pic="http://schemas.openxmlformats.org/drawingml/2006/picture">
-                  <pic:nvPicPr>
-                    <pic:cNvPr id="0" name="Picture 7" descr="C:\Users\Laura Andrade\eclipse-workspace\Dec5\screenshots\DEC_1139-Captura-click_Boton_Descarga_PDF174344.jpg"/>
+            <wp:docPr id="7" name="Drawing 7" descr="C:\Users\Verity-Usuario\eclipse-workspace\AceptaDec5\screenshots\DEC_1139-Captura-click_Boton_Descarga_PDF124258.jpg"/>
+            <a:graphic xmlns:a="http://schemas.openxmlformats.org/drawingml/2006/main">
+              <a:graphicData uri="http://schemas.openxmlformats.org/drawingml/2006/picture">
+                <pic:pic xmlns:pic="http://schemas.openxmlformats.org/drawingml/2006/picture">
+                  <pic:nvPicPr>
+                    <pic:cNvPr id="0" name="Picture 7" descr="C:\Users\Verity-Usuario\eclipse-workspace\AceptaDec5\screenshots\DEC_1139-Captura-click_Boton_Descarga_PDF124258.jpg"/>
                     <pic:cNvPicPr>
                       <a:picLocks noChangeAspect="true"/>
                     </pic:cNvPicPr>

</xml_diff>